<commit_message>
updated docs + started design on [PAG1] ans [PAG2]
</commit_message>
<xml_diff>
--- a/docs/meetings/IS PW - meetings.docx
+++ b/docs/meetings/IS PW - meetings.docx
@@ -407,43 +407,45 @@
               <w:rPr>
                 <w:rtl w:val="0"/>
               </w:rPr>
-            </w:r>
-          </w:p>
-        </w:tc>
-        <w:tc>
-          <w:tcPr>
-            <w:shd w:fill="auto" w:val="clear"/>
-            <w:tcMar>
-              <w:top w:w="100.0" w:type="dxa"/>
-              <w:left w:w="100.0" w:type="dxa"/>
-              <w:bottom w:w="100.0" w:type="dxa"/>
-              <w:right w:w="100.0" w:type="dxa"/>
-            </w:tcMar>
-            <w:vAlign w:val="top"/>
-          </w:tcPr>
-          <w:p>
-            <w:pPr>
-              <w:keepNext w:val="0"/>
-              <w:keepLines w:val="0"/>
-              <w:pageBreakBefore w:val="0"/>
-              <w:widowControl w:val="0"/>
-              <w:pBdr>
-                <w:top w:space="0" w:sz="0" w:val="nil"/>
-                <w:left w:space="0" w:sz="0" w:val="nil"/>
-                <w:bottom w:space="0" w:sz="0" w:val="nil"/>
-                <w:right w:space="0" w:sz="0" w:val="nil"/>
-                <w:between w:space="0" w:sz="0" w:val="nil"/>
-              </w:pBdr>
-              <w:shd w:fill="auto" w:val="clear"/>
-              <w:spacing w:after="0" w:before="0" w:line="240" w:lineRule="auto"/>
-              <w:ind w:left="0" w:right="0" w:firstLine="0"/>
-              <w:jc w:val="left"/>
-              <w:rPr/>
-            </w:pPr>
-            <w:r>
-              <w:rPr>
-                <w:rtl w:val="0"/>
-              </w:rPr>
+              <w:t xml:space="preserve">13/12</w:t>
+            </w:r>
+          </w:p>
+        </w:tc>
+        <w:tc>
+          <w:tcPr>
+            <w:shd w:fill="auto" w:val="clear"/>
+            <w:tcMar>
+              <w:top w:w="100.0" w:type="dxa"/>
+              <w:left w:w="100.0" w:type="dxa"/>
+              <w:bottom w:w="100.0" w:type="dxa"/>
+              <w:right w:w="100.0" w:type="dxa"/>
+            </w:tcMar>
+            <w:vAlign w:val="top"/>
+          </w:tcPr>
+          <w:p>
+            <w:pPr>
+              <w:keepNext w:val="0"/>
+              <w:keepLines w:val="0"/>
+              <w:pageBreakBefore w:val="0"/>
+              <w:widowControl w:val="0"/>
+              <w:pBdr>
+                <w:top w:space="0" w:sz="0" w:val="nil"/>
+                <w:left w:space="0" w:sz="0" w:val="nil"/>
+                <w:bottom w:space="0" w:sz="0" w:val="nil"/>
+                <w:right w:space="0" w:sz="0" w:val="nil"/>
+                <w:between w:space="0" w:sz="0" w:val="nil"/>
+              </w:pBdr>
+              <w:shd w:fill="auto" w:val="clear"/>
+              <w:spacing w:after="0" w:before="0" w:line="240" w:lineRule="auto"/>
+              <w:ind w:left="0" w:right="0" w:firstLine="0"/>
+              <w:jc w:val="left"/>
+              <w:rPr/>
+            </w:pPr>
+            <w:r>
+              <w:rPr>
+                <w:rtl w:val="0"/>
+              </w:rPr>
+              <w:t xml:space="preserve">Organizzazione degli environment e inizio di sviluppo del codice.</w:t>
             </w:r>
           </w:p>
         </w:tc>

</xml_diff>

<commit_message>
[PAG3] basic layout, built in pair programming with Daidone
</commit_message>
<xml_diff>
--- a/docs/meetings/IS PW - meetings.docx
+++ b/docs/meetings/IS PW - meetings.docx
@@ -489,43 +489,45 @@
               <w:rPr>
                 <w:rtl w:val="0"/>
               </w:rPr>
-            </w:r>
-          </w:p>
-        </w:tc>
-        <w:tc>
-          <w:tcPr>
-            <w:shd w:fill="auto" w:val="clear"/>
-            <w:tcMar>
-              <w:top w:w="100.0" w:type="dxa"/>
-              <w:left w:w="100.0" w:type="dxa"/>
-              <w:bottom w:w="100.0" w:type="dxa"/>
-              <w:right w:w="100.0" w:type="dxa"/>
-            </w:tcMar>
-            <w:vAlign w:val="top"/>
-          </w:tcPr>
-          <w:p>
-            <w:pPr>
-              <w:keepNext w:val="0"/>
-              <w:keepLines w:val="0"/>
-              <w:pageBreakBefore w:val="0"/>
-              <w:widowControl w:val="0"/>
-              <w:pBdr>
-                <w:top w:space="0" w:sz="0" w:val="nil"/>
-                <w:left w:space="0" w:sz="0" w:val="nil"/>
-                <w:bottom w:space="0" w:sz="0" w:val="nil"/>
-                <w:right w:space="0" w:sz="0" w:val="nil"/>
-                <w:between w:space="0" w:sz="0" w:val="nil"/>
-              </w:pBdr>
-              <w:shd w:fill="auto" w:val="clear"/>
-              <w:spacing w:after="0" w:before="0" w:line="240" w:lineRule="auto"/>
-              <w:ind w:left="0" w:right="0" w:firstLine="0"/>
-              <w:jc w:val="left"/>
-              <w:rPr/>
-            </w:pPr>
-            <w:r>
-              <w:rPr>
-                <w:rtl w:val="0"/>
-              </w:rPr>
+              <w:t xml:space="preserve">28/12</w:t>
+            </w:r>
+          </w:p>
+        </w:tc>
+        <w:tc>
+          <w:tcPr>
+            <w:shd w:fill="auto" w:val="clear"/>
+            <w:tcMar>
+              <w:top w:w="100.0" w:type="dxa"/>
+              <w:left w:w="100.0" w:type="dxa"/>
+              <w:bottom w:w="100.0" w:type="dxa"/>
+              <w:right w:w="100.0" w:type="dxa"/>
+            </w:tcMar>
+            <w:vAlign w:val="top"/>
+          </w:tcPr>
+          <w:p>
+            <w:pPr>
+              <w:keepNext w:val="0"/>
+              <w:keepLines w:val="0"/>
+              <w:pageBreakBefore w:val="0"/>
+              <w:widowControl w:val="0"/>
+              <w:pBdr>
+                <w:top w:space="0" w:sz="0" w:val="nil"/>
+                <w:left w:space="0" w:sz="0" w:val="nil"/>
+                <w:bottom w:space="0" w:sz="0" w:val="nil"/>
+                <w:right w:space="0" w:sz="0" w:val="nil"/>
+                <w:between w:space="0" w:sz="0" w:val="nil"/>
+              </w:pBdr>
+              <w:shd w:fill="auto" w:val="clear"/>
+              <w:spacing w:after="0" w:before="0" w:line="240" w:lineRule="auto"/>
+              <w:ind w:left="0" w:right="0" w:firstLine="0"/>
+              <w:jc w:val="left"/>
+              <w:rPr/>
+            </w:pPr>
+            <w:r>
+              <w:rPr>
+                <w:rtl w:val="0"/>
+              </w:rPr>
+              <w:t xml:space="preserve">Pair programming while building [PAG3]</w:t>
             </w:r>
           </w:p>
         </w:tc>

</xml_diff>

<commit_message>
updated class diagram + updated docs
</commit_message>
<xml_diff>
--- a/docs/meetings/IS PW - meetings.docx
+++ b/docs/meetings/IS PW - meetings.docx
@@ -161,7 +161,7 @@
               <w:rPr>
                 <w:rtl w:val="0"/>
               </w:rPr>
-              <w:t xml:space="preserve">30/11</w:t>
+              <w:t xml:space="preserve">30/11/21</w:t>
             </w:r>
           </w:p>
         </w:tc>
@@ -243,7 +243,7 @@
               <w:rPr>
                 <w:rtl w:val="0"/>
               </w:rPr>
-              <w:t xml:space="preserve">06/12</w:t>
+              <w:t xml:space="preserve">06/12/21</w:t>
             </w:r>
           </w:p>
         </w:tc>
@@ -325,7 +325,7 @@
               <w:rPr>
                 <w:rtl w:val="0"/>
               </w:rPr>
-              <w:t xml:space="preserve">11/12</w:t>
+              <w:t xml:space="preserve">11/12/21</w:t>
             </w:r>
           </w:p>
         </w:tc>
@@ -407,7 +407,7 @@
               <w:rPr>
                 <w:rtl w:val="0"/>
               </w:rPr>
-              <w:t xml:space="preserve">13/12</w:t>
+              <w:t xml:space="preserve">13/12/21</w:t>
             </w:r>
           </w:p>
         </w:tc>
@@ -453,6 +453,7 @@
       <w:tr>
         <w:trPr>
           <w:cantSplit w:val="0"/>
+          <w:trHeight w:val="447.978515625" w:hRule="atLeast"/>
           <w:tblHeader w:val="0"/>
         </w:trPr>
         <w:tc>
@@ -489,7 +490,7 @@
               <w:rPr>
                 <w:rtl w:val="0"/>
               </w:rPr>
-              <w:t xml:space="preserve">28/12</w:t>
+              <w:t xml:space="preserve">28/12/21</w:t>
             </w:r>
           </w:p>
         </w:tc>
@@ -528,6 +529,89 @@
                 <w:rtl w:val="0"/>
               </w:rPr>
               <w:t xml:space="preserve">Pair programming while building [PAG3]</w:t>
+            </w:r>
+          </w:p>
+        </w:tc>
+      </w:tr>
+      <w:tr>
+        <w:trPr>
+          <w:cantSplit w:val="0"/>
+          <w:trHeight w:val="447.978515625" w:hRule="atLeast"/>
+          <w:tblHeader w:val="0"/>
+        </w:trPr>
+        <w:tc>
+          <w:tcPr>
+            <w:shd w:fill="auto" w:val="clear"/>
+            <w:tcMar>
+              <w:top w:w="100.0" w:type="dxa"/>
+              <w:left w:w="100.0" w:type="dxa"/>
+              <w:bottom w:w="100.0" w:type="dxa"/>
+              <w:right w:w="100.0" w:type="dxa"/>
+            </w:tcMar>
+            <w:vAlign w:val="top"/>
+          </w:tcPr>
+          <w:p>
+            <w:pPr>
+              <w:keepNext w:val="0"/>
+              <w:keepLines w:val="0"/>
+              <w:pageBreakBefore w:val="0"/>
+              <w:widowControl w:val="0"/>
+              <w:pBdr>
+                <w:top w:space="0" w:sz="0" w:val="nil"/>
+                <w:left w:space="0" w:sz="0" w:val="nil"/>
+                <w:bottom w:space="0" w:sz="0" w:val="nil"/>
+                <w:right w:space="0" w:sz="0" w:val="nil"/>
+                <w:between w:space="0" w:sz="0" w:val="nil"/>
+              </w:pBdr>
+              <w:shd w:fill="auto" w:val="clear"/>
+              <w:spacing w:after="0" w:before="0" w:line="240" w:lineRule="auto"/>
+              <w:ind w:left="0" w:right="0" w:firstLine="0"/>
+              <w:jc w:val="left"/>
+              <w:rPr/>
+            </w:pPr>
+            <w:r>
+              <w:rPr>
+                <w:rtl w:val="0"/>
+              </w:rPr>
+              <w:t xml:space="preserve">05/01/22</w:t>
+            </w:r>
+          </w:p>
+        </w:tc>
+        <w:tc>
+          <w:tcPr>
+            <w:shd w:fill="auto" w:val="clear"/>
+            <w:tcMar>
+              <w:top w:w="100.0" w:type="dxa"/>
+              <w:left w:w="100.0" w:type="dxa"/>
+              <w:bottom w:w="100.0" w:type="dxa"/>
+              <w:right w:w="100.0" w:type="dxa"/>
+            </w:tcMar>
+            <w:vAlign w:val="top"/>
+          </w:tcPr>
+          <w:p>
+            <w:pPr>
+              <w:keepNext w:val="0"/>
+              <w:keepLines w:val="0"/>
+              <w:pageBreakBefore w:val="0"/>
+              <w:widowControl w:val="0"/>
+              <w:pBdr>
+                <w:top w:space="0" w:sz="0" w:val="nil"/>
+                <w:left w:space="0" w:sz="0" w:val="nil"/>
+                <w:bottom w:space="0" w:sz="0" w:val="nil"/>
+                <w:right w:space="0" w:sz="0" w:val="nil"/>
+                <w:between w:space="0" w:sz="0" w:val="nil"/>
+              </w:pBdr>
+              <w:shd w:fill="auto" w:val="clear"/>
+              <w:spacing w:after="0" w:before="0" w:line="240" w:lineRule="auto"/>
+              <w:ind w:left="0" w:right="0" w:firstLine="0"/>
+              <w:jc w:val="left"/>
+              <w:rPr/>
+            </w:pPr>
+            <w:r>
+              <w:rPr>
+                <w:rtl w:val="0"/>
+              </w:rPr>
+              <w:t xml:space="preserve">Modifica class diagram.</w:t>
             </w:r>
           </w:p>
         </w:tc>

</xml_diff>